<commit_message>
Now Word and Release Notes are able to replace text with others
</commit_message>
<xml_diff>
--- a/src/test/resources/example.docx
+++ b/src/test/resources/example.docx
@@ -2,8 +2,6 @@
 <file path=word/document.xml><?xml version="1.0" encoding="utf-8"?>
 <w:document xmlns:wpc="http://schemas.microsoft.com/office/word/2010/wordprocessingCanvas" xmlns:mc="http://schemas.openxmlformats.org/markup-compatibility/2006" xmlns:o="urn:schemas-microsoft-com:office:office" xmlns:r="http://schemas.openxmlformats.org/officeDocument/2006/relationships" xmlns:m="http://schemas.openxmlformats.org/officeDocument/2006/math" xmlns:v="urn:schemas-microsoft-com:vml" xmlns:wp14="http://schemas.microsoft.com/office/word/2010/wordprocessingDrawing" xmlns:wp="http://schemas.openxmlformats.org/drawingml/2006/wordprocessingDrawing" xmlns:w10="urn:schemas-microsoft-com:office:word" xmlns:w="http://schemas.openxmlformats.org/wordprocessingml/2006/main" xmlns:w14="http://schemas.microsoft.com/office/word/2010/wordml" xmlns:wpg="http://schemas.microsoft.com/office/word/2010/wordprocessingGroup" xmlns:wpi="http://schemas.microsoft.com/office/word/2010/wordprocessingInk" xmlns:wne="http://schemas.microsoft.com/office/word/2006/wordml" xmlns:wps="http://schemas.microsoft.com/office/word/2010/wordprocessingShape" mc:Ignorable="w14 wp14">
   <w:body>
-    <w:bookmarkStart w:id="0" w:name="_GoBack"/>
-    <w:bookmarkEnd w:id="0"/>
     <w:p>
       <w:r>
         <w:fldChar w:fldCharType="begin"/>
@@ -20,6 +18,18 @@
       <w:r>
         <w:fldChar w:fldCharType="end"/>
       </w:r>
+      <w:bookmarkStart w:id="0" w:name="_GoBack"/>
+      <w:bookmarkEnd w:id="0"/>
+    </w:p>
+    <w:p>
+      <w:r>
+        <w:t xml:space="preserve">Ciao: </w:t>
+      </w:r>
+      <w:proofErr w:type="spellStart"/>
+      <w:r>
+        <w:t>my.property</w:t>
+      </w:r>
+      <w:proofErr w:type="spellEnd"/>
     </w:p>
     <w:sectPr>
       <w:headerReference w:type="default" r:id="rId7"/>
@@ -88,62 +98,22 @@
     <w:pPr>
       <w:pStyle w:val="Header"/>
     </w:pPr>
-    <w:r>
-      <w:fldChar w:fldCharType="begin"/>
-    </w:r>
-    <w:r>
-      <w:instrText xml:space="preserve"> DOCPROPERTY  myproperty  \* MERGEFORMAT </w:instrText>
-    </w:r>
-    <w:r>
-      <w:fldChar w:fldCharType="separate"/>
-    </w:r>
-    <w:r>
-      <w:t xml:space="preserve">Hello </w:t>
-    </w:r>
-    <w:proofErr w:type="gramStart"/>
-    <w:r>
-      <w:t>World</w:t>
-    </w:r>
-    <w:proofErr w:type="gramEnd"/>
-    <w:r>
-      <w:fldChar w:fldCharType="end"/>
-    </w:r>
+    <w:fldSimple w:instr=" DOCPROPERTY  myproperty  \* MERGEFORMAT ">
+      <w:r>
+        <w:t>Hello World</w:t>
+      </w:r>
+    </w:fldSimple>
     <w:r>
       <w:ptab w:relativeTo="margin" w:alignment="center" w:leader="none"/>
     </w:r>
-    <w:sdt>
-      <w:sdtPr>
-        <w:id w:val="968859947"/>
-        <w:placeholder>
-          <w:docPart w:val="DAD1908B5AC54B0CB748B4D8C1DCE367"/>
-        </w:placeholder>
-        <w:temporary/>
-        <w:showingPlcHdr/>
-      </w:sdtPr>
-      <w:sdtContent>
-        <w:r>
-          <w:t>[Type text]</w:t>
-        </w:r>
-      </w:sdtContent>
-    </w:sdt>
+    <w:proofErr w:type="spellStart"/>
+    <w:r>
+      <w:t>my.property</w:t>
+    </w:r>
+    <w:proofErr w:type="spellEnd"/>
     <w:r>
       <w:ptab w:relativeTo="margin" w:alignment="right" w:leader="none"/>
     </w:r>
-    <w:sdt>
-      <w:sdtPr>
-        <w:id w:val="968859952"/>
-        <w:placeholder>
-          <w:docPart w:val="DAD1908B5AC54B0CB748B4D8C1DCE367"/>
-        </w:placeholder>
-        <w:temporary/>
-        <w:showingPlcHdr/>
-      </w:sdtPr>
-      <w:sdtContent>
-        <w:r>
-          <w:t>[Type text]</w:t>
-        </w:r>
-      </w:sdtContent>
-    </w:sdt>
   </w:p>
 </w:hdr>
 </file>
@@ -676,504 +646,6 @@
 </w:styles>
 </file>
 
-<file path=word/glossary/document.xml><?xml version="1.0" encoding="utf-8"?>
-<w:glossaryDocument xmlns:wpc="http://schemas.microsoft.com/office/word/2010/wordprocessingCanvas" xmlns:mc="http://schemas.openxmlformats.org/markup-compatibility/2006" xmlns:o="urn:schemas-microsoft-com:office:office" xmlns:r="http://schemas.openxmlformats.org/officeDocument/2006/relationships" xmlns:m="http://schemas.openxmlformats.org/officeDocument/2006/math" xmlns:v="urn:schemas-microsoft-com:vml" xmlns:wp14="http://schemas.microsoft.com/office/word/2010/wordprocessingDrawing" xmlns:wp="http://schemas.openxmlformats.org/drawingml/2006/wordprocessingDrawing" xmlns:w10="urn:schemas-microsoft-com:office:word" xmlns:w="http://schemas.openxmlformats.org/wordprocessingml/2006/main" xmlns:w14="http://schemas.microsoft.com/office/word/2010/wordml" xmlns:wpg="http://schemas.microsoft.com/office/word/2010/wordprocessingGroup" xmlns:wpi="http://schemas.microsoft.com/office/word/2010/wordprocessingInk" xmlns:wne="http://schemas.microsoft.com/office/word/2006/wordml" xmlns:wps="http://schemas.microsoft.com/office/word/2010/wordprocessingShape" mc:Ignorable="w14 wp14">
-  <w:docParts>
-    <w:docPart>
-      <w:docPartPr>
-        <w:name w:val="DAD1908B5AC54B0CB748B4D8C1DCE367"/>
-        <w:category>
-          <w:name w:val="General"/>
-          <w:gallery w:val="placeholder"/>
-        </w:category>
-        <w:types>
-          <w:type w:val="bbPlcHdr"/>
-        </w:types>
-        <w:behaviors>
-          <w:behavior w:val="content"/>
-        </w:behaviors>
-        <w:guid w:val="{FD7020FA-2935-4749-AE6A-6E2C89F14462}"/>
-      </w:docPartPr>
-      <w:docPartBody>
-        <w:p>
-          <w:pPr>
-            <w:pStyle w:val="DAD1908B5AC54B0CB748B4D8C1DCE367"/>
-          </w:pPr>
-          <w:r>
-            <w:t>[Type text]</w:t>
-          </w:r>
-        </w:p>
-      </w:docPartBody>
-    </w:docPart>
-  </w:docParts>
-</w:glossaryDocument>
-</file>
-
-<file path=word/glossary/fontTable.xml><?xml version="1.0" encoding="utf-8"?>
-<w:fonts xmlns:mc="http://schemas.openxmlformats.org/markup-compatibility/2006" xmlns:r="http://schemas.openxmlformats.org/officeDocument/2006/relationships" xmlns:w="http://schemas.openxmlformats.org/wordprocessingml/2006/main" xmlns:w14="http://schemas.microsoft.com/office/word/2010/wordml" mc:Ignorable="w14">
-  <w:font w:name="Calibri">
-    <w:panose1 w:val="020F0502020204030204"/>
-    <w:charset w:val="00"/>
-    <w:family w:val="swiss"/>
-    <w:pitch w:val="variable"/>
-    <w:sig w:usb0="E10002FF" w:usb1="4000ACFF" w:usb2="00000009" w:usb3="00000000" w:csb0="0000019F" w:csb1="00000000"/>
-  </w:font>
-  <w:font w:name="Times New Roman">
-    <w:panose1 w:val="02020603050405020304"/>
-    <w:charset w:val="00"/>
-    <w:family w:val="roman"/>
-    <w:pitch w:val="variable"/>
-    <w:sig w:usb0="20002A87" w:usb1="80000000" w:usb2="00000008" w:usb3="00000000" w:csb0="000001FF" w:csb1="00000000"/>
-  </w:font>
-  <w:font w:name="Tahoma">
-    <w:panose1 w:val="020B0604030504040204"/>
-    <w:charset w:val="00"/>
-    <w:family w:val="swiss"/>
-    <w:pitch w:val="variable"/>
-    <w:sig w:usb0="61002A87" w:usb1="80000000" w:usb2="00000008" w:usb3="00000000" w:csb0="000101FF" w:csb1="00000000"/>
-  </w:font>
-  <w:font w:name="Cambria">
-    <w:panose1 w:val="02040503050406030204"/>
-    <w:charset w:val="00"/>
-    <w:family w:val="roman"/>
-    <w:pitch w:val="variable"/>
-    <w:sig w:usb0="E00002FF" w:usb1="400004FF" w:usb2="00000000" w:usb3="00000000" w:csb0="0000019F" w:csb1="00000000"/>
-  </w:font>
-</w:fonts>
-</file>
-
-<file path=word/glossary/settings.xml><?xml version="1.0" encoding="utf-8"?>
-<w:settings xmlns:mc="http://schemas.openxmlformats.org/markup-compatibility/2006" xmlns:o="urn:schemas-microsoft-com:office:office" xmlns:r="http://schemas.openxmlformats.org/officeDocument/2006/relationships" xmlns:m="http://schemas.openxmlformats.org/officeDocument/2006/math" xmlns:v="urn:schemas-microsoft-com:vml" xmlns:w10="urn:schemas-microsoft-com:office:word" xmlns:w="http://schemas.openxmlformats.org/wordprocessingml/2006/main" xmlns:w14="http://schemas.microsoft.com/office/word/2010/wordml" xmlns:sl="http://schemas.openxmlformats.org/schemaLibrary/2006/main" mc:Ignorable="w14">
-  <w:view w:val="normal"/>
-  <w:revisionView w:formatting="0"/>
-  <w:defaultTabStop w:val="720"/>
-  <w:characterSpacingControl w:val="doNotCompress"/>
-  <w:compat>
-    <w:useFELayout/>
-    <w:compatSetting w:name="compatibilityMode" w:uri="http://schemas.microsoft.com/office/word" w:val="14"/>
-    <w:compatSetting w:name="overrideTableStyleFontSizeAndJustification" w:uri="http://schemas.microsoft.com/office/word" w:val="1"/>
-    <w:compatSetting w:name="enableOpenTypeFeatures" w:uri="http://schemas.microsoft.com/office/word" w:val="1"/>
-    <w:compatSetting w:name="doNotFlipMirrorIndents" w:uri="http://schemas.microsoft.com/office/word" w:val="1"/>
-  </w:compat>
-  <w:rsids>
-    <w:rsidRoot w:val="00111D97"/>
-    <w:rsid w:val="00111D97"/>
-  </w:rsids>
-  <m:mathPr>
-    <m:mathFont m:val="Cambria Math"/>
-    <m:brkBin m:val="before"/>
-    <m:brkBinSub m:val="--"/>
-    <m:smallFrac m:val="0"/>
-    <m:dispDef/>
-    <m:lMargin m:val="0"/>
-    <m:rMargin m:val="0"/>
-    <m:defJc m:val="centerGroup"/>
-    <m:wrapIndent m:val="1440"/>
-    <m:intLim m:val="subSup"/>
-    <m:naryLim m:val="undOvr"/>
-  </m:mathPr>
-  <w:themeFontLang w:val="en-GB"/>
-  <w:clrSchemeMapping w:bg1="light1" w:t1="dark1" w:bg2="light2" w:t2="dark2" w:accent1="accent1" w:accent2="accent2" w:accent3="accent3" w:accent4="accent4" w:accent5="accent5" w:accent6="accent6" w:hyperlink="hyperlink" w:followedHyperlink="followedHyperlink"/>
-  <w:decimalSymbol w:val="."/>
-  <w:listSeparator w:val=","/>
-</w:settings>
-</file>
-
-<file path=word/glossary/styles.xml><?xml version="1.0" encoding="utf-8"?>
-<w:styles xmlns:mc="http://schemas.openxmlformats.org/markup-compatibility/2006" xmlns:r="http://schemas.openxmlformats.org/officeDocument/2006/relationships" xmlns:w="http://schemas.openxmlformats.org/wordprocessingml/2006/main" xmlns:w14="http://schemas.microsoft.com/office/word/2010/wordml" mc:Ignorable="w14">
-  <w:docDefaults>
-    <w:rPrDefault>
-      <w:rPr>
-        <w:rFonts w:asciiTheme="minorHAnsi" w:eastAsiaTheme="minorEastAsia" w:hAnsiTheme="minorHAnsi" w:cstheme="minorBidi"/>
-        <w:sz w:val="22"/>
-        <w:szCs w:val="22"/>
-        <w:lang w:val="en-GB" w:eastAsia="en-GB" w:bidi="ar-SA"/>
-      </w:rPr>
-    </w:rPrDefault>
-    <w:pPrDefault>
-      <w:pPr>
-        <w:spacing w:after="200" w:line="276" w:lineRule="auto"/>
-      </w:pPr>
-    </w:pPrDefault>
-  </w:docDefaults>
-  <w:latentStyles w:defLockedState="0" w:defUIPriority="99" w:defSemiHidden="1" w:defUnhideWhenUsed="1" w:defQFormat="0" w:count="267">
-    <w:lsdException w:name="Normal" w:semiHidden="0" w:uiPriority="0" w:unhideWhenUsed="0" w:qFormat="1"/>
-    <w:lsdException w:name="heading 1" w:semiHidden="0" w:uiPriority="9" w:unhideWhenUsed="0" w:qFormat="1"/>
-    <w:lsdException w:name="heading 2" w:uiPriority="9" w:qFormat="1"/>
-    <w:lsdException w:name="heading 3" w:uiPriority="9" w:qFormat="1"/>
-    <w:lsdException w:name="heading 4" w:uiPriority="9" w:qFormat="1"/>
-    <w:lsdException w:name="heading 5" w:uiPriority="9" w:qFormat="1"/>
-    <w:lsdException w:name="heading 6" w:uiPriority="9" w:qFormat="1"/>
-    <w:lsdException w:name="heading 7" w:uiPriority="9" w:qFormat="1"/>
-    <w:lsdException w:name="heading 8" w:uiPriority="9" w:qFormat="1"/>
-    <w:lsdException w:name="heading 9" w:uiPriority="9" w:qFormat="1"/>
-    <w:lsdException w:name="toc 1" w:uiPriority="39"/>
-    <w:lsdException w:name="toc 2" w:uiPriority="39"/>
-    <w:lsdException w:name="toc 3" w:uiPriority="39"/>
-    <w:lsdException w:name="toc 4" w:uiPriority="39"/>
-    <w:lsdException w:name="toc 5" w:uiPriority="39"/>
-    <w:lsdException w:name="toc 6" w:uiPriority="39"/>
-    <w:lsdException w:name="toc 7" w:uiPriority="39"/>
-    <w:lsdException w:name="toc 8" w:uiPriority="39"/>
-    <w:lsdException w:name="toc 9" w:uiPriority="39"/>
-    <w:lsdException w:name="caption" w:uiPriority="35" w:qFormat="1"/>
-    <w:lsdException w:name="Title" w:semiHidden="0" w:uiPriority="10" w:unhideWhenUsed="0" w:qFormat="1"/>
-    <w:lsdException w:name="Default Paragraph Font" w:uiPriority="1"/>
-    <w:lsdException w:name="Subtitle" w:semiHidden="0" w:uiPriority="11" w:unhideWhenUsed="0" w:qFormat="1"/>
-    <w:lsdException w:name="Strong" w:semiHidden="0" w:uiPriority="22" w:unhideWhenUsed="0" w:qFormat="1"/>
-    <w:lsdException w:name="Emphasis" w:semiHidden="0" w:uiPriority="20" w:unhideWhenUsed="0" w:qFormat="1"/>
-    <w:lsdException w:name="Table Grid" w:semiHidden="0" w:uiPriority="59" w:unhideWhenUsed="0"/>
-    <w:lsdException w:name="Placeholder Text" w:unhideWhenUsed="0"/>
-    <w:lsdException w:name="No Spacing" w:semiHidden="0" w:uiPriority="1" w:unhideWhenUsed="0" w:qFormat="1"/>
-    <w:lsdException w:name="Light Shading" w:semiHidden="0" w:uiPriority="60" w:unhideWhenUsed="0"/>
-    <w:lsdException w:name="Light List" w:semiHidden="0" w:uiPriority="61" w:unhideWhenUsed="0"/>
-    <w:lsdException w:name="Light Grid" w:semiHidden="0" w:uiPriority="62" w:unhideWhenUsed="0"/>
-    <w:lsdException w:name="Medium Shading 1" w:semiHidden="0" w:uiPriority="63" w:unhideWhenUsed="0"/>
-    <w:lsdException w:name="Medium Shading 2" w:semiHidden="0" w:uiPriority="64" w:unhideWhenUsed="0"/>
-    <w:lsdException w:name="Medium List 1" w:semiHidden="0" w:uiPriority="65" w:unhideWhenUsed="0"/>
-    <w:lsdException w:name="Medium List 2" w:semiHidden="0" w:uiPriority="66" w:unhideWhenUsed="0"/>
-    <w:lsdException w:name="Medium Grid 1" w:semiHidden="0" w:uiPriority="67" w:unhideWhenUsed="0"/>
-    <w:lsdException w:name="Medium Grid 2" w:semiHidden="0" w:uiPriority="68" w:unhideWhenUsed="0"/>
-    <w:lsdException w:name="Medium Grid 3" w:semiHidden="0" w:uiPriority="69" w:unhideWhenUsed="0"/>
-    <w:lsdException w:name="Dark List" w:semiHidden="0" w:uiPriority="70" w:unhideWhenUsed="0"/>
-    <w:lsdException w:name="Colorful Shading" w:semiHidden="0" w:uiPriority="71" w:unhideWhenUsed="0"/>
-    <w:lsdException w:name="Colorful List" w:semiHidden="0" w:uiPriority="72" w:unhideWhenUsed="0"/>
-    <w:lsdException w:name="Colorful Grid" w:semiHidden="0" w:uiPriority="73" w:unhideWhenUsed="0"/>
-    <w:lsdException w:name="Light Shading Accent 1" w:semiHidden="0" w:uiPriority="60" w:unhideWhenUsed="0"/>
-    <w:lsdException w:name="Light List Accent 1" w:semiHidden="0" w:uiPriority="61" w:unhideWhenUsed="0"/>
-    <w:lsdException w:name="Light Grid Accent 1" w:semiHidden="0" w:uiPriority="62" w:unhideWhenUsed="0"/>
-    <w:lsdException w:name="Medium Shading 1 Accent 1" w:semiHidden="0" w:uiPriority="63" w:unhideWhenUsed="0"/>
-    <w:lsdException w:name="Medium Shading 2 Accent 1" w:semiHidden="0" w:uiPriority="64" w:unhideWhenUsed="0"/>
-    <w:lsdException w:name="Medium List 1 Accent 1" w:semiHidden="0" w:uiPriority="65" w:unhideWhenUsed="0"/>
-    <w:lsdException w:name="Revision" w:unhideWhenUsed="0"/>
-    <w:lsdException w:name="List Paragraph" w:semiHidden="0" w:uiPriority="34" w:unhideWhenUsed="0" w:qFormat="1"/>
-    <w:lsdException w:name="Quote" w:semiHidden="0" w:uiPriority="29" w:unhideWhenUsed="0" w:qFormat="1"/>
-    <w:lsdException w:name="Intense Quote" w:semiHidden="0" w:uiPriority="30" w:unhideWhenUsed="0" w:qFormat="1"/>
-    <w:lsdException w:name="Medium List 2 Accent 1" w:semiHidden="0" w:uiPriority="66" w:unhideWhenUsed="0"/>
-    <w:lsdException w:name="Medium Grid 1 Accent 1" w:semiHidden="0" w:uiPriority="67" w:unhideWhenUsed="0"/>
-    <w:lsdException w:name="Medium Grid 2 Accent 1" w:semiHidden="0" w:uiPriority="68" w:unhideWhenUsed="0"/>
-    <w:lsdException w:name="Medium Grid 3 Accent 1" w:semiHidden="0" w:uiPriority="69" w:unhideWhenUsed="0"/>
-    <w:lsdException w:name="Dark List Accent 1" w:semiHidden="0" w:uiPriority="70" w:unhideWhenUsed="0"/>
-    <w:lsdException w:name="Colorful Shading Accent 1" w:semiHidden="0" w:uiPriority="71" w:unhideWhenUsed="0"/>
-    <w:lsdException w:name="Colorful List Accent 1" w:semiHidden="0" w:uiPriority="72" w:unhideWhenUsed="0"/>
-    <w:lsdException w:name="Colorful Grid Accent 1" w:semiHidden="0" w:uiPriority="73" w:unhideWhenUsed="0"/>
-    <w:lsdException w:name="Light Shading Accent 2" w:semiHidden="0" w:uiPriority="60" w:unhideWhenUsed="0"/>
-    <w:lsdException w:name="Light List Accent 2" w:semiHidden="0" w:uiPriority="61" w:unhideWhenUsed="0"/>
-    <w:lsdException w:name="Light Grid Accent 2" w:semiHidden="0" w:uiPriority="62" w:unhideWhenUsed="0"/>
-    <w:lsdException w:name="Medium Shading 1 Accent 2" w:semiHidden="0" w:uiPriority="63" w:unhideWhenUsed="0"/>
-    <w:lsdException w:name="Medium Shading 2 Accent 2" w:semiHidden="0" w:uiPriority="64" w:unhideWhenUsed="0"/>
-    <w:lsdException w:name="Medium List 1 Accent 2" w:semiHidden="0" w:uiPriority="65" w:unhideWhenUsed="0"/>
-    <w:lsdException w:name="Medium List 2 Accent 2" w:semiHidden="0" w:uiPriority="66" w:unhideWhenUsed="0"/>
-    <w:lsdException w:name="Medium Grid 1 Accent 2" w:semiHidden="0" w:uiPriority="67" w:unhideWhenUsed="0"/>
-    <w:lsdException w:name="Medium Grid 2 Accent 2" w:semiHidden="0" w:uiPriority="68" w:unhideWhenUsed="0"/>
-    <w:lsdException w:name="Medium Grid 3 Accent 2" w:semiHidden="0" w:uiPriority="69" w:unhideWhenUsed="0"/>
-    <w:lsdException w:name="Dark List Accent 2" w:semiHidden="0" w:uiPriority="70" w:unhideWhenUsed="0"/>
-    <w:lsdException w:name="Colorful Shading Accent 2" w:semiHidden="0" w:uiPriority="71" w:unhideWhenUsed="0"/>
-    <w:lsdException w:name="Colorful List Accent 2" w:semiHidden="0" w:uiPriority="72" w:unhideWhenUsed="0"/>
-    <w:lsdException w:name="Colorful Grid Accent 2" w:semiHidden="0" w:uiPriority="73" w:unhideWhenUsed="0"/>
-    <w:lsdException w:name="Light Shading Accent 3" w:semiHidden="0" w:uiPriority="60" w:unhideWhenUsed="0"/>
-    <w:lsdException w:name="Light List Accent 3" w:semiHidden="0" w:uiPriority="61" w:unhideWhenUsed="0"/>
-    <w:lsdException w:name="Light Grid Accent 3" w:semiHidden="0" w:uiPriority="62" w:unhideWhenUsed="0"/>
-    <w:lsdException w:name="Medium Shading 1 Accent 3" w:semiHidden="0" w:uiPriority="63" w:unhideWhenUsed="0"/>
-    <w:lsdException w:name="Medium Shading 2 Accent 3" w:semiHidden="0" w:uiPriority="64" w:unhideWhenUsed="0"/>
-    <w:lsdException w:name="Medium List 1 Accent 3" w:semiHidden="0" w:uiPriority="65" w:unhideWhenUsed="0"/>
-    <w:lsdException w:name="Medium List 2 Accent 3" w:semiHidden="0" w:uiPriority="66" w:unhideWhenUsed="0"/>
-    <w:lsdException w:name="Medium Grid 1 Accent 3" w:semiHidden="0" w:uiPriority="67" w:unhideWhenUsed="0"/>
-    <w:lsdException w:name="Medium Grid 2 Accent 3" w:semiHidden="0" w:uiPriority="68" w:unhideWhenUsed="0"/>
-    <w:lsdException w:name="Medium Grid 3 Accent 3" w:semiHidden="0" w:uiPriority="69" w:unhideWhenUsed="0"/>
-    <w:lsdException w:name="Dark List Accent 3" w:semiHidden="0" w:uiPriority="70" w:unhideWhenUsed="0"/>
-    <w:lsdException w:name="Colorful Shading Accent 3" w:semiHidden="0" w:uiPriority="71" w:unhideWhenUsed="0"/>
-    <w:lsdException w:name="Colorful List Accent 3" w:semiHidden="0" w:uiPriority="72" w:unhideWhenUsed="0"/>
-    <w:lsdException w:name="Colorful Grid Accent 3" w:semiHidden="0" w:uiPriority="73" w:unhideWhenUsed="0"/>
-    <w:lsdException w:name="Light Shading Accent 4" w:semiHidden="0" w:uiPriority="60" w:unhideWhenUsed="0"/>
-    <w:lsdException w:name="Light List Accent 4" w:semiHidden="0" w:uiPriority="61" w:unhideWhenUsed="0"/>
-    <w:lsdException w:name="Light Grid Accent 4" w:semiHidden="0" w:uiPriority="62" w:unhideWhenUsed="0"/>
-    <w:lsdException w:name="Medium Shading 1 Accent 4" w:semiHidden="0" w:uiPriority="63" w:unhideWhenUsed="0"/>
-    <w:lsdException w:name="Medium Shading 2 Accent 4" w:semiHidden="0" w:uiPriority="64" w:unhideWhenUsed="0"/>
-    <w:lsdException w:name="Medium List 1 Accent 4" w:semiHidden="0" w:uiPriority="65" w:unhideWhenUsed="0"/>
-    <w:lsdException w:name="Medium List 2 Accent 4" w:semiHidden="0" w:uiPriority="66" w:unhideWhenUsed="0"/>
-    <w:lsdException w:name="Medium Grid 1 Accent 4" w:semiHidden="0" w:uiPriority="67" w:unhideWhenUsed="0"/>
-    <w:lsdException w:name="Medium Grid 2 Accent 4" w:semiHidden="0" w:uiPriority="68" w:unhideWhenUsed="0"/>
-    <w:lsdException w:name="Medium Grid 3 Accent 4" w:semiHidden="0" w:uiPriority="69" w:unhideWhenUsed="0"/>
-    <w:lsdException w:name="Dark List Accent 4" w:semiHidden="0" w:uiPriority="70" w:unhideWhenUsed="0"/>
-    <w:lsdException w:name="Colorful Shading Accent 4" w:semiHidden="0" w:uiPriority="71" w:unhideWhenUsed="0"/>
-    <w:lsdException w:name="Colorful List Accent 4" w:semiHidden="0" w:uiPriority="72" w:unhideWhenUsed="0"/>
-    <w:lsdException w:name="Colorful Grid Accent 4" w:semiHidden="0" w:uiPriority="73" w:unhideWhenUsed="0"/>
-    <w:lsdException w:name="Light Shading Accent 5" w:semiHidden="0" w:uiPriority="60" w:unhideWhenUsed="0"/>
-    <w:lsdException w:name="Light List Accent 5" w:semiHidden="0" w:uiPriority="61" w:unhideWhenUsed="0"/>
-    <w:lsdException w:name="Light Grid Accent 5" w:semiHidden="0" w:uiPriority="62" w:unhideWhenUsed="0"/>
-    <w:lsdException w:name="Medium Shading 1 Accent 5" w:semiHidden="0" w:uiPriority="63" w:unhideWhenUsed="0"/>
-    <w:lsdException w:name="Medium Shading 2 Accent 5" w:semiHidden="0" w:uiPriority="64" w:unhideWhenUsed="0"/>
-    <w:lsdException w:name="Medium List 1 Accent 5" w:semiHidden="0" w:uiPriority="65" w:unhideWhenUsed="0"/>
-    <w:lsdException w:name="Medium List 2 Accent 5" w:semiHidden="0" w:uiPriority="66" w:unhideWhenUsed="0"/>
-    <w:lsdException w:name="Medium Grid 1 Accent 5" w:semiHidden="0" w:uiPriority="67" w:unhideWhenUsed="0"/>
-    <w:lsdException w:name="Medium Grid 2 Accent 5" w:semiHidden="0" w:uiPriority="68" w:unhideWhenUsed="0"/>
-    <w:lsdException w:name="Medium Grid 3 Accent 5" w:semiHidden="0" w:uiPriority="69" w:unhideWhenUsed="0"/>
-    <w:lsdException w:name="Dark List Accent 5" w:semiHidden="0" w:uiPriority="70" w:unhideWhenUsed="0"/>
-    <w:lsdException w:name="Colorful Shading Accent 5" w:semiHidden="0" w:uiPriority="71" w:unhideWhenUsed="0"/>
-    <w:lsdException w:name="Colorful List Accent 5" w:semiHidden="0" w:uiPriority="72" w:unhideWhenUsed="0"/>
-    <w:lsdException w:name="Colorful Grid Accent 5" w:semiHidden="0" w:uiPriority="73" w:unhideWhenUsed="0"/>
-    <w:lsdException w:name="Light Shading Accent 6" w:semiHidden="0" w:uiPriority="60" w:unhideWhenUsed="0"/>
-    <w:lsdException w:name="Light List Accent 6" w:semiHidden="0" w:uiPriority="61" w:unhideWhenUsed="0"/>
-    <w:lsdException w:name="Light Grid Accent 6" w:semiHidden="0" w:uiPriority="62" w:unhideWhenUsed="0"/>
-    <w:lsdException w:name="Medium Shading 1 Accent 6" w:semiHidden="0" w:uiPriority="63" w:unhideWhenUsed="0"/>
-    <w:lsdException w:name="Medium Shading 2 Accent 6" w:semiHidden="0" w:uiPriority="64" w:unhideWhenUsed="0"/>
-    <w:lsdException w:name="Medium List 1 Accent 6" w:semiHidden="0" w:uiPriority="65" w:unhideWhenUsed="0"/>
-    <w:lsdException w:name="Medium List 2 Accent 6" w:semiHidden="0" w:uiPriority="66" w:unhideWhenUsed="0"/>
-    <w:lsdException w:name="Medium Grid 1 Accent 6" w:semiHidden="0" w:uiPriority="67" w:unhideWhenUsed="0"/>
-    <w:lsdException w:name="Medium Grid 2 Accent 6" w:semiHidden="0" w:uiPriority="68" w:unhideWhenUsed="0"/>
-    <w:lsdException w:name="Medium Grid 3 Accent 6" w:semiHidden="0" w:uiPriority="69" w:unhideWhenUsed="0"/>
-    <w:lsdException w:name="Dark List Accent 6" w:semiHidden="0" w:uiPriority="70" w:unhideWhenUsed="0"/>
-    <w:lsdException w:name="Colorful Shading Accent 6" w:semiHidden="0" w:uiPriority="71" w:unhideWhenUsed="0"/>
-    <w:lsdException w:name="Colorful List Accent 6" w:semiHidden="0" w:uiPriority="72" w:unhideWhenUsed="0"/>
-    <w:lsdException w:name="Colorful Grid Accent 6" w:semiHidden="0" w:uiPriority="73" w:unhideWhenUsed="0"/>
-    <w:lsdException w:name="Subtle Emphasis" w:semiHidden="0" w:uiPriority="19" w:unhideWhenUsed="0" w:qFormat="1"/>
-    <w:lsdException w:name="Intense Emphasis" w:semiHidden="0" w:uiPriority="21" w:unhideWhenUsed="0" w:qFormat="1"/>
-    <w:lsdException w:name="Subtle Reference" w:semiHidden="0" w:uiPriority="31" w:unhideWhenUsed="0" w:qFormat="1"/>
-    <w:lsdException w:name="Intense Reference" w:semiHidden="0" w:uiPriority="32" w:unhideWhenUsed="0" w:qFormat="1"/>
-    <w:lsdException w:name="Book Title" w:semiHidden="0" w:uiPriority="33" w:unhideWhenUsed="0" w:qFormat="1"/>
-    <w:lsdException w:name="Bibliography" w:uiPriority="37"/>
-    <w:lsdException w:name="TOC Heading" w:uiPriority="39" w:qFormat="1"/>
-  </w:latentStyles>
-  <w:style w:type="paragraph" w:default="1" w:styleId="Normal">
-    <w:name w:val="Normal"/>
-    <w:qFormat/>
-  </w:style>
-  <w:style w:type="character" w:default="1" w:styleId="DefaultParagraphFont">
-    <w:name w:val="Default Paragraph Font"/>
-    <w:uiPriority w:val="1"/>
-    <w:semiHidden/>
-    <w:unhideWhenUsed/>
-  </w:style>
-  <w:style w:type="table" w:default="1" w:styleId="TableNormal">
-    <w:name w:val="Normal Table"/>
-    <w:uiPriority w:val="99"/>
-    <w:semiHidden/>
-    <w:unhideWhenUsed/>
-    <w:tblPr>
-      <w:tblInd w:w="0" w:type="dxa"/>
-      <w:tblCellMar>
-        <w:top w:w="0" w:type="dxa"/>
-        <w:left w:w="108" w:type="dxa"/>
-        <w:bottom w:w="0" w:type="dxa"/>
-        <w:right w:w="108" w:type="dxa"/>
-      </w:tblCellMar>
-    </w:tblPr>
-  </w:style>
-  <w:style w:type="numbering" w:default="1" w:styleId="NoList">
-    <w:name w:val="No List"/>
-    <w:uiPriority w:val="99"/>
-    <w:semiHidden/>
-    <w:unhideWhenUsed/>
-  </w:style>
-  <w:style w:type="paragraph" w:customStyle="1" w:styleId="DAD1908B5AC54B0CB748B4D8C1DCE367">
-    <w:name w:val="DAD1908B5AC54B0CB748B4D8C1DCE367"/>
-    <w:rsid w:val="00111D97"/>
-  </w:style>
-</w:styles>
-</file>
-
-<file path=word/glossary/stylesWithEffects.xml><?xml version="1.0" encoding="utf-8"?>
-<w:styles xmlns:wpc="http://schemas.microsoft.com/office/word/2010/wordprocessingCanvas" xmlns:mc="http://schemas.openxmlformats.org/markup-compatibility/2006" xmlns:o="urn:schemas-microsoft-com:office:office" xmlns:r="http://schemas.openxmlformats.org/officeDocument/2006/relationships" xmlns:m="http://schemas.openxmlformats.org/officeDocument/2006/math" xmlns:v="urn:schemas-microsoft-com:vml" xmlns:wp14="http://schemas.microsoft.com/office/word/2010/wordprocessingDrawing" xmlns:wp="http://schemas.openxmlformats.org/drawingml/2006/wordprocessingDrawing" xmlns:w10="urn:schemas-microsoft-com:office:word" xmlns:w="http://schemas.openxmlformats.org/wordprocessingml/2006/main" xmlns:w14="http://schemas.microsoft.com/office/word/2010/wordml" xmlns:wpg="http://schemas.microsoft.com/office/word/2010/wordprocessingGroup" xmlns:wpi="http://schemas.microsoft.com/office/word/2010/wordprocessingInk" xmlns:wne="http://schemas.microsoft.com/office/word/2006/wordml" xmlns:wps="http://schemas.microsoft.com/office/word/2010/wordprocessingShape" mc:Ignorable="w14 wp14">
-  <w:docDefaults>
-    <w:rPrDefault>
-      <w:rPr>
-        <w:rFonts w:asciiTheme="minorHAnsi" w:eastAsiaTheme="minorEastAsia" w:hAnsiTheme="minorHAnsi" w:cstheme="minorBidi"/>
-        <w:sz w:val="22"/>
-        <w:szCs w:val="22"/>
-        <w:lang w:val="en-GB" w:eastAsia="en-GB" w:bidi="ar-SA"/>
-      </w:rPr>
-    </w:rPrDefault>
-    <w:pPrDefault>
-      <w:pPr>
-        <w:spacing w:after="200" w:line="276" w:lineRule="auto"/>
-      </w:pPr>
-    </w:pPrDefault>
-  </w:docDefaults>
-  <w:latentStyles w:defLockedState="0" w:defUIPriority="99" w:defSemiHidden="1" w:defUnhideWhenUsed="1" w:defQFormat="0" w:count="267">
-    <w:lsdException w:name="Normal" w:semiHidden="0" w:uiPriority="0" w:unhideWhenUsed="0" w:qFormat="1"/>
-    <w:lsdException w:name="heading 1" w:semiHidden="0" w:uiPriority="9" w:unhideWhenUsed="0" w:qFormat="1"/>
-    <w:lsdException w:name="heading 2" w:uiPriority="9" w:qFormat="1"/>
-    <w:lsdException w:name="heading 3" w:uiPriority="9" w:qFormat="1"/>
-    <w:lsdException w:name="heading 4" w:uiPriority="9" w:qFormat="1"/>
-    <w:lsdException w:name="heading 5" w:uiPriority="9" w:qFormat="1"/>
-    <w:lsdException w:name="heading 6" w:uiPriority="9" w:qFormat="1"/>
-    <w:lsdException w:name="heading 7" w:uiPriority="9" w:qFormat="1"/>
-    <w:lsdException w:name="heading 8" w:uiPriority="9" w:qFormat="1"/>
-    <w:lsdException w:name="heading 9" w:uiPriority="9" w:qFormat="1"/>
-    <w:lsdException w:name="toc 1" w:uiPriority="39"/>
-    <w:lsdException w:name="toc 2" w:uiPriority="39"/>
-    <w:lsdException w:name="toc 3" w:uiPriority="39"/>
-    <w:lsdException w:name="toc 4" w:uiPriority="39"/>
-    <w:lsdException w:name="toc 5" w:uiPriority="39"/>
-    <w:lsdException w:name="toc 6" w:uiPriority="39"/>
-    <w:lsdException w:name="toc 7" w:uiPriority="39"/>
-    <w:lsdException w:name="toc 8" w:uiPriority="39"/>
-    <w:lsdException w:name="toc 9" w:uiPriority="39"/>
-    <w:lsdException w:name="caption" w:uiPriority="35" w:qFormat="1"/>
-    <w:lsdException w:name="Title" w:semiHidden="0" w:uiPriority="10" w:unhideWhenUsed="0" w:qFormat="1"/>
-    <w:lsdException w:name="Default Paragraph Font" w:uiPriority="1"/>
-    <w:lsdException w:name="Subtitle" w:semiHidden="0" w:uiPriority="11" w:unhideWhenUsed="0" w:qFormat="1"/>
-    <w:lsdException w:name="Strong" w:semiHidden="0" w:uiPriority="22" w:unhideWhenUsed="0" w:qFormat="1"/>
-    <w:lsdException w:name="Emphasis" w:semiHidden="0" w:uiPriority="20" w:unhideWhenUsed="0" w:qFormat="1"/>
-    <w:lsdException w:name="Table Grid" w:semiHidden="0" w:uiPriority="59" w:unhideWhenUsed="0"/>
-    <w:lsdException w:name="Placeholder Text" w:unhideWhenUsed="0"/>
-    <w:lsdException w:name="No Spacing" w:semiHidden="0" w:uiPriority="1" w:unhideWhenUsed="0" w:qFormat="1"/>
-    <w:lsdException w:name="Light Shading" w:semiHidden="0" w:uiPriority="60" w:unhideWhenUsed="0"/>
-    <w:lsdException w:name="Light List" w:semiHidden="0" w:uiPriority="61" w:unhideWhenUsed="0"/>
-    <w:lsdException w:name="Light Grid" w:semiHidden="0" w:uiPriority="62" w:unhideWhenUsed="0"/>
-    <w:lsdException w:name="Medium Shading 1" w:semiHidden="0" w:uiPriority="63" w:unhideWhenUsed="0"/>
-    <w:lsdException w:name="Medium Shading 2" w:semiHidden="0" w:uiPriority="64" w:unhideWhenUsed="0"/>
-    <w:lsdException w:name="Medium List 1" w:semiHidden="0" w:uiPriority="65" w:unhideWhenUsed="0"/>
-    <w:lsdException w:name="Medium List 2" w:semiHidden="0" w:uiPriority="66" w:unhideWhenUsed="0"/>
-    <w:lsdException w:name="Medium Grid 1" w:semiHidden="0" w:uiPriority="67" w:unhideWhenUsed="0"/>
-    <w:lsdException w:name="Medium Grid 2" w:semiHidden="0" w:uiPriority="68" w:unhideWhenUsed="0"/>
-    <w:lsdException w:name="Medium Grid 3" w:semiHidden="0" w:uiPriority="69" w:unhideWhenUsed="0"/>
-    <w:lsdException w:name="Dark List" w:semiHidden="0" w:uiPriority="70" w:unhideWhenUsed="0"/>
-    <w:lsdException w:name="Colorful Shading" w:semiHidden="0" w:uiPriority="71" w:unhideWhenUsed="0"/>
-    <w:lsdException w:name="Colorful List" w:semiHidden="0" w:uiPriority="72" w:unhideWhenUsed="0"/>
-    <w:lsdException w:name="Colorful Grid" w:semiHidden="0" w:uiPriority="73" w:unhideWhenUsed="0"/>
-    <w:lsdException w:name="Light Shading Accent 1" w:semiHidden="0" w:uiPriority="60" w:unhideWhenUsed="0"/>
-    <w:lsdException w:name="Light List Accent 1" w:semiHidden="0" w:uiPriority="61" w:unhideWhenUsed="0"/>
-    <w:lsdException w:name="Light Grid Accent 1" w:semiHidden="0" w:uiPriority="62" w:unhideWhenUsed="0"/>
-    <w:lsdException w:name="Medium Shading 1 Accent 1" w:semiHidden="0" w:uiPriority="63" w:unhideWhenUsed="0"/>
-    <w:lsdException w:name="Medium Shading 2 Accent 1" w:semiHidden="0" w:uiPriority="64" w:unhideWhenUsed="0"/>
-    <w:lsdException w:name="Medium List 1 Accent 1" w:semiHidden="0" w:uiPriority="65" w:unhideWhenUsed="0"/>
-    <w:lsdException w:name="Revision" w:unhideWhenUsed="0"/>
-    <w:lsdException w:name="List Paragraph" w:semiHidden="0" w:uiPriority="34" w:unhideWhenUsed="0" w:qFormat="1"/>
-    <w:lsdException w:name="Quote" w:semiHidden="0" w:uiPriority="29" w:unhideWhenUsed="0" w:qFormat="1"/>
-    <w:lsdException w:name="Intense Quote" w:semiHidden="0" w:uiPriority="30" w:unhideWhenUsed="0" w:qFormat="1"/>
-    <w:lsdException w:name="Medium List 2 Accent 1" w:semiHidden="0" w:uiPriority="66" w:unhideWhenUsed="0"/>
-    <w:lsdException w:name="Medium Grid 1 Accent 1" w:semiHidden="0" w:uiPriority="67" w:unhideWhenUsed="0"/>
-    <w:lsdException w:name="Medium Grid 2 Accent 1" w:semiHidden="0" w:uiPriority="68" w:unhideWhenUsed="0"/>
-    <w:lsdException w:name="Medium Grid 3 Accent 1" w:semiHidden="0" w:uiPriority="69" w:unhideWhenUsed="0"/>
-    <w:lsdException w:name="Dark List Accent 1" w:semiHidden="0" w:uiPriority="70" w:unhideWhenUsed="0"/>
-    <w:lsdException w:name="Colorful Shading Accent 1" w:semiHidden="0" w:uiPriority="71" w:unhideWhenUsed="0"/>
-    <w:lsdException w:name="Colorful List Accent 1" w:semiHidden="0" w:uiPriority="72" w:unhideWhenUsed="0"/>
-    <w:lsdException w:name="Colorful Grid Accent 1" w:semiHidden="0" w:uiPriority="73" w:unhideWhenUsed="0"/>
-    <w:lsdException w:name="Light Shading Accent 2" w:semiHidden="0" w:uiPriority="60" w:unhideWhenUsed="0"/>
-    <w:lsdException w:name="Light List Accent 2" w:semiHidden="0" w:uiPriority="61" w:unhideWhenUsed="0"/>
-    <w:lsdException w:name="Light Grid Accent 2" w:semiHidden="0" w:uiPriority="62" w:unhideWhenUsed="0"/>
-    <w:lsdException w:name="Medium Shading 1 Accent 2" w:semiHidden="0" w:uiPriority="63" w:unhideWhenUsed="0"/>
-    <w:lsdException w:name="Medium Shading 2 Accent 2" w:semiHidden="0" w:uiPriority="64" w:unhideWhenUsed="0"/>
-    <w:lsdException w:name="Medium List 1 Accent 2" w:semiHidden="0" w:uiPriority="65" w:unhideWhenUsed="0"/>
-    <w:lsdException w:name="Medium List 2 Accent 2" w:semiHidden="0" w:uiPriority="66" w:unhideWhenUsed="0"/>
-    <w:lsdException w:name="Medium Grid 1 Accent 2" w:semiHidden="0" w:uiPriority="67" w:unhideWhenUsed="0"/>
-    <w:lsdException w:name="Medium Grid 2 Accent 2" w:semiHidden="0" w:uiPriority="68" w:unhideWhenUsed="0"/>
-    <w:lsdException w:name="Medium Grid 3 Accent 2" w:semiHidden="0" w:uiPriority="69" w:unhideWhenUsed="0"/>
-    <w:lsdException w:name="Dark List Accent 2" w:semiHidden="0" w:uiPriority="70" w:unhideWhenUsed="0"/>
-    <w:lsdException w:name="Colorful Shading Accent 2" w:semiHidden="0" w:uiPriority="71" w:unhideWhenUsed="0"/>
-    <w:lsdException w:name="Colorful List Accent 2" w:semiHidden="0" w:uiPriority="72" w:unhideWhenUsed="0"/>
-    <w:lsdException w:name="Colorful Grid Accent 2" w:semiHidden="0" w:uiPriority="73" w:unhideWhenUsed="0"/>
-    <w:lsdException w:name="Light Shading Accent 3" w:semiHidden="0" w:uiPriority="60" w:unhideWhenUsed="0"/>
-    <w:lsdException w:name="Light List Accent 3" w:semiHidden="0" w:uiPriority="61" w:unhideWhenUsed="0"/>
-    <w:lsdException w:name="Light Grid Accent 3" w:semiHidden="0" w:uiPriority="62" w:unhideWhenUsed="0"/>
-    <w:lsdException w:name="Medium Shading 1 Accent 3" w:semiHidden="0" w:uiPriority="63" w:unhideWhenUsed="0"/>
-    <w:lsdException w:name="Medium Shading 2 Accent 3" w:semiHidden="0" w:uiPriority="64" w:unhideWhenUsed="0"/>
-    <w:lsdException w:name="Medium List 1 Accent 3" w:semiHidden="0" w:uiPriority="65" w:unhideWhenUsed="0"/>
-    <w:lsdException w:name="Medium List 2 Accent 3" w:semiHidden="0" w:uiPriority="66" w:unhideWhenUsed="0"/>
-    <w:lsdException w:name="Medium Grid 1 Accent 3" w:semiHidden="0" w:uiPriority="67" w:unhideWhenUsed="0"/>
-    <w:lsdException w:name="Medium Grid 2 Accent 3" w:semiHidden="0" w:uiPriority="68" w:unhideWhenUsed="0"/>
-    <w:lsdException w:name="Medium Grid 3 Accent 3" w:semiHidden="0" w:uiPriority="69" w:unhideWhenUsed="0"/>
-    <w:lsdException w:name="Dark List Accent 3" w:semiHidden="0" w:uiPriority="70" w:unhideWhenUsed="0"/>
-    <w:lsdException w:name="Colorful Shading Accent 3" w:semiHidden="0" w:uiPriority="71" w:unhideWhenUsed="0"/>
-    <w:lsdException w:name="Colorful List Accent 3" w:semiHidden="0" w:uiPriority="72" w:unhideWhenUsed="0"/>
-    <w:lsdException w:name="Colorful Grid Accent 3" w:semiHidden="0" w:uiPriority="73" w:unhideWhenUsed="0"/>
-    <w:lsdException w:name="Light Shading Accent 4" w:semiHidden="0" w:uiPriority="60" w:unhideWhenUsed="0"/>
-    <w:lsdException w:name="Light List Accent 4" w:semiHidden="0" w:uiPriority="61" w:unhideWhenUsed="0"/>
-    <w:lsdException w:name="Light Grid Accent 4" w:semiHidden="0" w:uiPriority="62" w:unhideWhenUsed="0"/>
-    <w:lsdException w:name="Medium Shading 1 Accent 4" w:semiHidden="0" w:uiPriority="63" w:unhideWhenUsed="0"/>
-    <w:lsdException w:name="Medium Shading 2 Accent 4" w:semiHidden="0" w:uiPriority="64" w:unhideWhenUsed="0"/>
-    <w:lsdException w:name="Medium List 1 Accent 4" w:semiHidden="0" w:uiPriority="65" w:unhideWhenUsed="0"/>
-    <w:lsdException w:name="Medium List 2 Accent 4" w:semiHidden="0" w:uiPriority="66" w:unhideWhenUsed="0"/>
-    <w:lsdException w:name="Medium Grid 1 Accent 4" w:semiHidden="0" w:uiPriority="67" w:unhideWhenUsed="0"/>
-    <w:lsdException w:name="Medium Grid 2 Accent 4" w:semiHidden="0" w:uiPriority="68" w:unhideWhenUsed="0"/>
-    <w:lsdException w:name="Medium Grid 3 Accent 4" w:semiHidden="0" w:uiPriority="69" w:unhideWhenUsed="0"/>
-    <w:lsdException w:name="Dark List Accent 4" w:semiHidden="0" w:uiPriority="70" w:unhideWhenUsed="0"/>
-    <w:lsdException w:name="Colorful Shading Accent 4" w:semiHidden="0" w:uiPriority="71" w:unhideWhenUsed="0"/>
-    <w:lsdException w:name="Colorful List Accent 4" w:semiHidden="0" w:uiPriority="72" w:unhideWhenUsed="0"/>
-    <w:lsdException w:name="Colorful Grid Accent 4" w:semiHidden="0" w:uiPriority="73" w:unhideWhenUsed="0"/>
-    <w:lsdException w:name="Light Shading Accent 5" w:semiHidden="0" w:uiPriority="60" w:unhideWhenUsed="0"/>
-    <w:lsdException w:name="Light List Accent 5" w:semiHidden="0" w:uiPriority="61" w:unhideWhenUsed="0"/>
-    <w:lsdException w:name="Light Grid Accent 5" w:semiHidden="0" w:uiPriority="62" w:unhideWhenUsed="0"/>
-    <w:lsdException w:name="Medium Shading 1 Accent 5" w:semiHidden="0" w:uiPriority="63" w:unhideWhenUsed="0"/>
-    <w:lsdException w:name="Medium Shading 2 Accent 5" w:semiHidden="0" w:uiPriority="64" w:unhideWhenUsed="0"/>
-    <w:lsdException w:name="Medium List 1 Accent 5" w:semiHidden="0" w:uiPriority="65" w:unhideWhenUsed="0"/>
-    <w:lsdException w:name="Medium List 2 Accent 5" w:semiHidden="0" w:uiPriority="66" w:unhideWhenUsed="0"/>
-    <w:lsdException w:name="Medium Grid 1 Accent 5" w:semiHidden="0" w:uiPriority="67" w:unhideWhenUsed="0"/>
-    <w:lsdException w:name="Medium Grid 2 Accent 5" w:semiHidden="0" w:uiPriority="68" w:unhideWhenUsed="0"/>
-    <w:lsdException w:name="Medium Grid 3 Accent 5" w:semiHidden="0" w:uiPriority="69" w:unhideWhenUsed="0"/>
-    <w:lsdException w:name="Dark List Accent 5" w:semiHidden="0" w:uiPriority="70" w:unhideWhenUsed="0"/>
-    <w:lsdException w:name="Colorful Shading Accent 5" w:semiHidden="0" w:uiPriority="71" w:unhideWhenUsed="0"/>
-    <w:lsdException w:name="Colorful List Accent 5" w:semiHidden="0" w:uiPriority="72" w:unhideWhenUsed="0"/>
-    <w:lsdException w:name="Colorful Grid Accent 5" w:semiHidden="0" w:uiPriority="73" w:unhideWhenUsed="0"/>
-    <w:lsdException w:name="Light Shading Accent 6" w:semiHidden="0" w:uiPriority="60" w:unhideWhenUsed="0"/>
-    <w:lsdException w:name="Light List Accent 6" w:semiHidden="0" w:uiPriority="61" w:unhideWhenUsed="0"/>
-    <w:lsdException w:name="Light Grid Accent 6" w:semiHidden="0" w:uiPriority="62" w:unhideWhenUsed="0"/>
-    <w:lsdException w:name="Medium Shading 1 Accent 6" w:semiHidden="0" w:uiPriority="63" w:unhideWhenUsed="0"/>
-    <w:lsdException w:name="Medium Shading 2 Accent 6" w:semiHidden="0" w:uiPriority="64" w:unhideWhenUsed="0"/>
-    <w:lsdException w:name="Medium List 1 Accent 6" w:semiHidden="0" w:uiPriority="65" w:unhideWhenUsed="0"/>
-    <w:lsdException w:name="Medium List 2 Accent 6" w:semiHidden="0" w:uiPriority="66" w:unhideWhenUsed="0"/>
-    <w:lsdException w:name="Medium Grid 1 Accent 6" w:semiHidden="0" w:uiPriority="67" w:unhideWhenUsed="0"/>
-    <w:lsdException w:name="Medium Grid 2 Accent 6" w:semiHidden="0" w:uiPriority="68" w:unhideWhenUsed="0"/>
-    <w:lsdException w:name="Medium Grid 3 Accent 6" w:semiHidden="0" w:uiPriority="69" w:unhideWhenUsed="0"/>
-    <w:lsdException w:name="Dark List Accent 6" w:semiHidden="0" w:uiPriority="70" w:unhideWhenUsed="0"/>
-    <w:lsdException w:name="Colorful Shading Accent 6" w:semiHidden="0" w:uiPriority="71" w:unhideWhenUsed="0"/>
-    <w:lsdException w:name="Colorful List Accent 6" w:semiHidden="0" w:uiPriority="72" w:unhideWhenUsed="0"/>
-    <w:lsdException w:name="Colorful Grid Accent 6" w:semiHidden="0" w:uiPriority="73" w:unhideWhenUsed="0"/>
-    <w:lsdException w:name="Subtle Emphasis" w:semiHidden="0" w:uiPriority="19" w:unhideWhenUsed="0" w:qFormat="1"/>
-    <w:lsdException w:name="Intense Emphasis" w:semiHidden="0" w:uiPriority="21" w:unhideWhenUsed="0" w:qFormat="1"/>
-    <w:lsdException w:name="Subtle Reference" w:semiHidden="0" w:uiPriority="31" w:unhideWhenUsed="0" w:qFormat="1"/>
-    <w:lsdException w:name="Intense Reference" w:semiHidden="0" w:uiPriority="32" w:unhideWhenUsed="0" w:qFormat="1"/>
-    <w:lsdException w:name="Book Title" w:semiHidden="0" w:uiPriority="33" w:unhideWhenUsed="0" w:qFormat="1"/>
-    <w:lsdException w:name="Bibliography" w:uiPriority="37"/>
-    <w:lsdException w:name="TOC Heading" w:uiPriority="39" w:qFormat="1"/>
-  </w:latentStyles>
-  <w:style w:type="paragraph" w:default="1" w:styleId="Normal">
-    <w:name w:val="Normal"/>
-    <w:qFormat/>
-  </w:style>
-  <w:style w:type="character" w:default="1" w:styleId="DefaultParagraphFont">
-    <w:name w:val="Default Paragraph Font"/>
-    <w:uiPriority w:val="1"/>
-    <w:semiHidden/>
-    <w:unhideWhenUsed/>
-  </w:style>
-  <w:style w:type="table" w:default="1" w:styleId="TableNormal">
-    <w:name w:val="Normal Table"/>
-    <w:uiPriority w:val="99"/>
-    <w:semiHidden/>
-    <w:unhideWhenUsed/>
-    <w:tblPr>
-      <w:tblInd w:w="0" w:type="dxa"/>
-      <w:tblCellMar>
-        <w:top w:w="0" w:type="dxa"/>
-        <w:left w:w="108" w:type="dxa"/>
-        <w:bottom w:w="0" w:type="dxa"/>
-        <w:right w:w="108" w:type="dxa"/>
-      </w:tblCellMar>
-    </w:tblPr>
-  </w:style>
-  <w:style w:type="numbering" w:default="1" w:styleId="NoList">
-    <w:name w:val="No List"/>
-    <w:uiPriority w:val="99"/>
-    <w:semiHidden/>
-    <w:unhideWhenUsed/>
-  </w:style>
-  <w:style w:type="paragraph" w:customStyle="1" w:styleId="DAD1908B5AC54B0CB748B4D8C1DCE367">
-    <w:name w:val="DAD1908B5AC54B0CB748B4D8C1DCE367"/>
-    <w:rsid w:val="00111D97"/>
-  </w:style>
-</w:styles>
-</file>
-
-<file path=word/glossary/webSettings.xml><?xml version="1.0" encoding="utf-8"?>
-<w:webSettings xmlns:mc="http://schemas.openxmlformats.org/markup-compatibility/2006" xmlns:r="http://schemas.openxmlformats.org/officeDocument/2006/relationships" xmlns:w="http://schemas.openxmlformats.org/wordprocessingml/2006/main" xmlns:w14="http://schemas.microsoft.com/office/word/2010/wordml" mc:Ignorable="w14">
-  <w:optimizeForBrowser/>
-  <w:allowPNG/>
-</w:webSettings>
-</file>
-
 <file path=word/theme/theme1.xml><?xml version="1.0" encoding="utf-8"?>
 <a:theme xmlns:a="http://schemas.openxmlformats.org/drawingml/2006/main" name="Office Theme">
   <a:themeElements>

</xml_diff>

<commit_message>
Now Word replaces all placeholders in every part (tables, header and footers included)
</commit_message>
<xml_diff>
--- a/src/test/resources/example.docx
+++ b/src/test/resources/example.docx
@@ -18,21 +18,121 @@
       <w:r>
         <w:fldChar w:fldCharType="end"/>
       </w:r>
+    </w:p>
+    <w:p>
+      <w:r>
+        <w:t xml:space="preserve">Ciao: </w:t>
+      </w:r>
+      <w:proofErr w:type="spellStart"/>
+      <w:r>
+        <w:t>my.property</w:t>
+      </w:r>
+      <w:proofErr w:type="spellEnd"/>
+    </w:p>
+    <w:p/>
+    <w:tbl>
+      <w:tblPr>
+        <w:tblStyle w:val="TableGrid"/>
+        <w:tblW w:w="0" w:type="auto"/>
+        <w:tblLook w:val="04A0" w:firstRow="1" w:lastRow="0" w:firstColumn="1" w:lastColumn="0" w:noHBand="0" w:noVBand="1"/>
+      </w:tblPr>
+      <w:tblGrid>
+        <w:gridCol w:w="3080"/>
+        <w:gridCol w:w="3081"/>
+        <w:gridCol w:w="3081"/>
+      </w:tblGrid>
+      <w:tr>
+        <w:tc>
+          <w:tcPr>
+            <w:tcW w:w="3080" w:type="dxa"/>
+          </w:tcPr>
+          <w:p>
+            <w:proofErr w:type="spellStart"/>
+            <w:r>
+              <w:t>table.property</w:t>
+            </w:r>
+            <w:proofErr w:type="spellEnd"/>
+          </w:p>
+        </w:tc>
+        <w:tc>
+          <w:tcPr>
+            <w:tcW w:w="3081" w:type="dxa"/>
+          </w:tcPr>
+          <w:p/>
+        </w:tc>
+        <w:tc>
+          <w:tcPr>
+            <w:tcW w:w="3081" w:type="dxa"/>
+          </w:tcPr>
+          <w:p>
+            <w:r>
+              <w:t>table.property</w:t>
+            </w:r>
+          </w:p>
+        </w:tc>
+      </w:tr>
+      <w:tr>
+        <w:tc>
+          <w:tcPr>
+            <w:tcW w:w="3080" w:type="dxa"/>
+          </w:tcPr>
+          <w:p/>
+        </w:tc>
+        <w:tc>
+          <w:tcPr>
+            <w:tcW w:w="3081" w:type="dxa"/>
+          </w:tcPr>
+          <w:p>
+            <w:proofErr w:type="spellStart"/>
+            <w:r>
+              <w:t>table.property</w:t>
+            </w:r>
+            <w:proofErr w:type="spellEnd"/>
+          </w:p>
+        </w:tc>
+        <w:tc>
+          <w:tcPr>
+            <w:tcW w:w="3081" w:type="dxa"/>
+          </w:tcPr>
+          <w:p/>
+        </w:tc>
+      </w:tr>
+    </w:tbl>
+    <w:p/>
+    <w:p/>
+    <w:p/>
+    <w:p/>
+    <w:p/>
+    <w:p/>
+    <w:p/>
+    <w:p/>
+    <w:p/>
+    <w:p/>
+    <w:p/>
+    <w:p/>
+    <w:p/>
+    <w:p/>
+    <w:p/>
+    <w:p/>
+    <w:p/>
+    <w:p/>
+    <w:p/>
+    <w:p/>
+    <w:p>
+      <w:pPr>
+        <w:tabs>
+          <w:tab w:val="left" w:pos="4050"/>
+        </w:tabs>
+      </w:pPr>
+      <w:r>
+        <w:tab/>
+      </w:r>
       <w:bookmarkStart w:id="0" w:name="_GoBack"/>
       <w:bookmarkEnd w:id="0"/>
     </w:p>
-    <w:p>
-      <w:r>
-        <w:t xml:space="preserve">Ciao: </w:t>
-      </w:r>
-      <w:proofErr w:type="spellStart"/>
-      <w:r>
-        <w:t>my.property</w:t>
-      </w:r>
-      <w:proofErr w:type="spellEnd"/>
-    </w:p>
     <w:sectPr>
       <w:headerReference w:type="default" r:id="rId7"/>
+      <w:footerReference w:type="default" r:id="rId8"/>
       <w:pgSz w:w="11906" w:h="16838"/>
       <w:pgMar w:top="1440" w:right="1440" w:bottom="1440" w:left="1440" w:header="708" w:footer="708" w:gutter="0"/>
       <w:cols w:space="708"/>
@@ -65,6 +165,59 @@
     </w:p>
   </w:endnote>
 </w:endnotes>
+</file>
+
+<file path=word/footer1.xml><?xml version="1.0" encoding="utf-8"?>
+<w:ftr xmlns:wpc="http://schemas.microsoft.com/office/word/2010/wordprocessingCanvas" xmlns:mc="http://schemas.openxmlformats.org/markup-compatibility/2006" xmlns:o="urn:schemas-microsoft-com:office:office" xmlns:r="http://schemas.openxmlformats.org/officeDocument/2006/relationships" xmlns:m="http://schemas.openxmlformats.org/officeDocument/2006/math" xmlns:v="urn:schemas-microsoft-com:vml" xmlns:wp14="http://schemas.microsoft.com/office/word/2010/wordprocessingDrawing" xmlns:wp="http://schemas.openxmlformats.org/drawingml/2006/wordprocessingDrawing" xmlns:w10="urn:schemas-microsoft-com:office:word" xmlns:w="http://schemas.openxmlformats.org/wordprocessingml/2006/main" xmlns:w14="http://schemas.microsoft.com/office/word/2010/wordml" xmlns:wpg="http://schemas.microsoft.com/office/word/2010/wordprocessingGroup" xmlns:wpi="http://schemas.microsoft.com/office/word/2010/wordprocessingInk" xmlns:wne="http://schemas.microsoft.com/office/word/2006/wordml" xmlns:wps="http://schemas.microsoft.com/office/word/2010/wordprocessingShape" mc:Ignorable="w14 wp14">
+  <w:tbl>
+    <w:tblPr>
+      <w:tblStyle w:val="TableGrid"/>
+      <w:tblW w:w="0" w:type="auto"/>
+      <w:tblLook w:val="04A0" w:firstRow="1" w:lastRow="0" w:firstColumn="1" w:lastColumn="0" w:noHBand="0" w:noVBand="1"/>
+    </w:tblPr>
+    <w:tblGrid>
+      <w:gridCol w:w="4621"/>
+      <w:gridCol w:w="4621"/>
+    </w:tblGrid>
+    <w:tr>
+      <w:tc>
+        <w:tcPr>
+          <w:tcW w:w="4621" w:type="dxa"/>
+        </w:tcPr>
+        <w:p>
+          <w:pPr>
+            <w:pStyle w:val="Footer"/>
+          </w:pPr>
+          <w:proofErr w:type="spellStart"/>
+          <w:r>
+            <w:t>table.property</w:t>
+          </w:r>
+          <w:proofErr w:type="spellEnd"/>
+        </w:p>
+      </w:tc>
+      <w:tc>
+        <w:tcPr>
+          <w:tcW w:w="4621" w:type="dxa"/>
+        </w:tcPr>
+        <w:p>
+          <w:pPr>
+            <w:pStyle w:val="Footer"/>
+          </w:pPr>
+        </w:p>
+      </w:tc>
+    </w:tr>
+  </w:tbl>
+  <w:p>
+    <w:pPr>
+      <w:pStyle w:val="Footer"/>
+    </w:pPr>
+    <w:proofErr w:type="spellStart"/>
+    <w:r>
+      <w:t>my.property</w:t>
+    </w:r>
+    <w:proofErr w:type="spellEnd"/>
+  </w:p>
+</w:ftr>
 </file>
 
 <file path=word/footnotes.xml><?xml version="1.0" encoding="utf-8"?>
@@ -379,6 +532,32 @@
       <w:szCs w:val="16"/>
     </w:rPr>
   </w:style>
+  <w:style w:type="table" w:styleId="TableGrid">
+    <w:name w:val="Table Grid"/>
+    <w:basedOn w:val="TableNormal"/>
+    <w:uiPriority w:val="59"/>
+    <w:rsid w:val="001840AF"/>
+    <w:pPr>
+      <w:spacing w:after="0" w:line="240" w:lineRule="auto"/>
+    </w:pPr>
+    <w:tblPr>
+      <w:tblInd w:w="0" w:type="dxa"/>
+      <w:tblBorders>
+        <w:top w:val="single" w:sz="4" w:space="0" w:color="auto"/>
+        <w:left w:val="single" w:sz="4" w:space="0" w:color="auto"/>
+        <w:bottom w:val="single" w:sz="4" w:space="0" w:color="auto"/>
+        <w:right w:val="single" w:sz="4" w:space="0" w:color="auto"/>
+        <w:insideH w:val="single" w:sz="4" w:space="0" w:color="auto"/>
+        <w:insideV w:val="single" w:sz="4" w:space="0" w:color="auto"/>
+      </w:tblBorders>
+      <w:tblCellMar>
+        <w:top w:w="0" w:type="dxa"/>
+        <w:left w:w="108" w:type="dxa"/>
+        <w:bottom w:w="0" w:type="dxa"/>
+        <w:right w:w="108" w:type="dxa"/>
+      </w:tblCellMar>
+    </w:tblPr>
+  </w:style>
 </w:styles>
 </file>
 
@@ -642,6 +821,32 @@
       <w:sz w:val="16"/>
       <w:szCs w:val="16"/>
     </w:rPr>
+  </w:style>
+  <w:style w:type="table" w:styleId="TableGrid">
+    <w:name w:val="Table Grid"/>
+    <w:basedOn w:val="TableNormal"/>
+    <w:uiPriority w:val="59"/>
+    <w:rsid w:val="001840AF"/>
+    <w:pPr>
+      <w:spacing w:after="0" w:line="240" w:lineRule="auto"/>
+    </w:pPr>
+    <w:tblPr>
+      <w:tblInd w:w="0" w:type="dxa"/>
+      <w:tblBorders>
+        <w:top w:val="single" w:sz="4" w:space="0" w:color="auto"/>
+        <w:left w:val="single" w:sz="4" w:space="0" w:color="auto"/>
+        <w:bottom w:val="single" w:sz="4" w:space="0" w:color="auto"/>
+        <w:right w:val="single" w:sz="4" w:space="0" w:color="auto"/>
+        <w:insideH w:val="single" w:sz="4" w:space="0" w:color="auto"/>
+        <w:insideV w:val="single" w:sz="4" w:space="0" w:color="auto"/>
+      </w:tblBorders>
+      <w:tblCellMar>
+        <w:top w:w="0" w:type="dxa"/>
+        <w:left w:w="108" w:type="dxa"/>
+        <w:bottom w:w="0" w:type="dxa"/>
+        <w:right w:w="108" w:type="dxa"/>
+      </w:tblCellMar>
+    </w:tblPr>
   </w:style>
 </w:styles>
 </file>

</xml_diff>

<commit_message>
Added additional properties about docs to handled Release Notes completely
</commit_message>
<xml_diff>
--- a/src/test/resources/example.docx
+++ b/src/test/resources/example.docx
@@ -29,7 +29,22 @@
       </w:r>
       <w:proofErr w:type="spellEnd"/>
     </w:p>
-    <w:p/>
+    <w:p>
+      <w:r>
+        <w:t xml:space="preserve">Document SQ: </w:t>
+      </w:r>
+      <w:r>
+        <w:t>MD-</w:t>
+      </w:r>
+      <w:r>
+        <w:t>vodafoneitaly.canvass.</w:t>
+      </w:r>
+      <w:r>
+        <w:t>system-v1.0.0-ciao.xls</w:t>
+      </w:r>
+      <w:bookmarkStart w:id="0" w:name="_GoBack"/>
+      <w:bookmarkEnd w:id="0"/>
+    </w:p>
     <w:tbl>
       <w:tblPr>
         <w:tblStyle w:val="TableGrid"/>
@@ -127,8 +142,6 @@
       <w:r>
         <w:tab/>
       </w:r>
-      <w:bookmarkStart w:id="0" w:name="_GoBack"/>
-      <w:bookmarkEnd w:id="0"/>
     </w:p>
     <w:sectPr>
       <w:headerReference w:type="default" r:id="rId7"/>

</xml_diff>